<commit_message>
Fix System Disegn Document
Fix "Controllo degli accessi e sicurezza"
-Mancava la tabella "Ordini" Per l'utente
</commit_message>
<xml_diff>
--- a/Deliverables/SystemDesignDocument_GameChanger.docx
+++ b/Deliverables/SystemDesignDocument_GameChanger.docx
@@ -1,6 +1,6 @@
 
 <file path=word/document.xml><?xml version="1.0" encoding="utf-8"?>
-<w:document xmlns:wpc="http://schemas.microsoft.com/office/word/2010/wordprocessingCanvas" xmlns:cx="http://schemas.microsoft.com/office/drawing/2014/chartex" xmlns:cx1="http://schemas.microsoft.com/office/drawing/2015/9/8/chartex" xmlns:cx2="http://schemas.microsoft.com/office/drawing/2015/10/21/chartex" xmlns:cx3="http://schemas.microsoft.com/office/drawing/2016/5/9/chartex" xmlns:cx4="http://schemas.microsoft.com/office/drawing/2016/5/10/chartex" xmlns:cx5="http://schemas.microsoft.com/office/drawing/2016/5/11/chartex" xmlns:cx6="http://schemas.microsoft.com/office/drawing/2016/5/12/chartex" xmlns:cx7="http://schemas.microsoft.com/office/drawing/2016/5/13/chartex" xmlns:cx8="http://schemas.microsoft.com/office/drawing/2016/5/14/chartex" xmlns:mc="http://schemas.openxmlformats.org/markup-compatibility/2006" xmlns:aink="http://schemas.microsoft.com/office/drawing/2016/ink" xmlns:am3d="http://schemas.microsoft.com/office/drawing/2017/model3d" xmlns:o="urn:schemas-microsoft-com:office:office" xmlns:oel="http://schemas.microsoft.com/office/2019/extlst" xmlns:r="http://schemas.openxmlformats.org/officeDocument/2006/relationships" xmlns:m="http://schemas.openxmlformats.org/officeDocument/2006/math" xmlns:v="urn:schemas-microsoft-com:vml" xmlns:wp14="http://schemas.microsoft.com/office/word/2010/wordprocessingDrawing" xmlns:wp="http://schemas.openxmlformats.org/drawingml/2006/wordprocessingDrawing" xmlns:w10="urn:schemas-microsoft-com:office:word" xmlns:w="http://schemas.openxmlformats.org/wordprocessingml/2006/main" xmlns:w14="http://schemas.microsoft.com/office/word/2010/wordml" xmlns:w15="http://schemas.microsoft.com/office/word/2012/wordml" xmlns:w16cex="http://schemas.microsoft.com/office/word/2018/wordml/cex" xmlns:w16cid="http://schemas.microsoft.com/office/word/2016/wordml/cid" xmlns:w16="http://schemas.microsoft.com/office/word/2018/wordml" xmlns:w16du="http://schemas.microsoft.com/office/word/2023/wordml/word16du" xmlns:w16sdtdh="http://schemas.microsoft.com/office/word/2020/wordml/sdtdatahash" xmlns:w16se="http://schemas.microsoft.com/office/word/2015/wordml/symex" xmlns:wpg="http://schemas.microsoft.com/office/word/2010/wordprocessingGroup" xmlns:wpi="http://schemas.microsoft.com/office/word/2010/wordprocessingInk" xmlns:wne="http://schemas.microsoft.com/office/word/2006/wordml" xmlns:wps="http://schemas.microsoft.com/office/word/2010/wordprocessingShape" mc:Ignorable="w14 w15 w16se w16cid w16 w16cex w16sdtdh w16du wp14">
+<w:document xmlns:wpc="http://schemas.microsoft.com/office/word/2010/wordprocessingCanvas" xmlns:cx="http://schemas.microsoft.com/office/drawing/2014/chartex" xmlns:cx1="http://schemas.microsoft.com/office/drawing/2015/9/8/chartex" xmlns:cx2="http://schemas.microsoft.com/office/drawing/2015/10/21/chartex" xmlns:cx3="http://schemas.microsoft.com/office/drawing/2016/5/9/chartex" xmlns:cx4="http://schemas.microsoft.com/office/drawing/2016/5/10/chartex" xmlns:cx5="http://schemas.microsoft.com/office/drawing/2016/5/11/chartex" xmlns:cx6="http://schemas.microsoft.com/office/drawing/2016/5/12/chartex" xmlns:cx7="http://schemas.microsoft.com/office/drawing/2016/5/13/chartex" xmlns:cx8="http://schemas.microsoft.com/office/drawing/2016/5/14/chartex" xmlns:mc="http://schemas.openxmlformats.org/markup-compatibility/2006" xmlns:aink="http://schemas.microsoft.com/office/drawing/2016/ink" xmlns:am3d="http://schemas.microsoft.com/office/drawing/2017/model3d" xmlns:o="urn:schemas-microsoft-com:office:office" xmlns:oel="http://schemas.microsoft.com/office/2019/extlst" xmlns:r="http://schemas.openxmlformats.org/officeDocument/2006/relationships" xmlns:m="http://schemas.openxmlformats.org/officeDocument/2006/math" xmlns:v="urn:schemas-microsoft-com:vml" xmlns:wp14="http://schemas.microsoft.com/office/word/2010/wordprocessingDrawing" xmlns:wp="http://schemas.openxmlformats.org/drawingml/2006/wordprocessingDrawing" xmlns:w10="urn:schemas-microsoft-com:office:word" xmlns:w="http://schemas.openxmlformats.org/wordprocessingml/2006/main" xmlns:w14="http://schemas.microsoft.com/office/word/2010/wordml" xmlns:w15="http://schemas.microsoft.com/office/word/2012/wordml" xmlns:w16cex="http://schemas.microsoft.com/office/word/2018/wordml/cex" xmlns:w16cid="http://schemas.microsoft.com/office/word/2016/wordml/cid" xmlns:w16="http://schemas.microsoft.com/office/word/2018/wordml" xmlns:w16du="http://schemas.microsoft.com/office/word/2023/wordml/word16du" xmlns:w16sdtdh="http://schemas.microsoft.com/office/word/2020/wordml/sdtdatahash" xmlns:w16sdtfl="http://schemas.microsoft.com/office/word/2024/wordml/sdtformatlock" xmlns:w16se="http://schemas.microsoft.com/office/word/2015/wordml/symex" xmlns:wpg="http://schemas.microsoft.com/office/word/2010/wordprocessingGroup" xmlns:wpi="http://schemas.microsoft.com/office/word/2010/wordprocessingInk" xmlns:wne="http://schemas.microsoft.com/office/word/2006/wordml" xmlns:wps="http://schemas.microsoft.com/office/word/2010/wordprocessingShape" mc:Ignorable="w14 w15 w16se w16cid w16 w16cex w16sdtdh w16sdtfl w16du wp14">
   <w:body>
     <w:p>
       <w:pPr>
@@ -504,11 +504,7 @@
           </mc:Choice>
           <mc:Fallback>
             <w:pict>
-              <v:shapetype w14:anchorId="62D5B18C" id="_x0000_t202" coordsize="21600,21600" o:spt="202" path="m,l,21600r21600,l21600,xe">
-                <v:stroke joinstyle="miter"/>
-                <v:path gradientshapeok="t" o:connecttype="rect"/>
-              </v:shapetype>
-              <v:shape id="Casella di testo 3" o:spid="_x0000_s1027" type="#_x0000_t202" style="position:absolute;margin-left:0;margin-top:1.8pt;width:2in;height:64.8pt;z-index:251666432;visibility:visible;mso-wrap-style:none;mso-height-percent:0;mso-wrap-distance-left:9pt;mso-wrap-distance-top:0;mso-wrap-distance-right:9pt;mso-wrap-distance-bottom:0;mso-position-horizontal:center;mso-position-horizontal-relative:margin;mso-position-vertical:absolute;mso-position-vertical-relative:text;mso-height-percent:0;mso-height-relative:margin;v-text-anchor:top" o:gfxdata="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" filled="f" stroked="f">
+              <v:shape w14:anchorId="62D5B18C" id="Casella di testo 3" o:spid="_x0000_s1027" type="#_x0000_t202" style="position:absolute;margin-left:0;margin-top:1.8pt;width:2in;height:64.8pt;z-index:251666432;visibility:visible;mso-wrap-style:none;mso-height-percent:0;mso-wrap-distance-left:9pt;mso-wrap-distance-top:0;mso-wrap-distance-right:9pt;mso-wrap-distance-bottom:0;mso-position-horizontal:center;mso-position-horizontal-relative:margin;mso-position-vertical:absolute;mso-position-vertical-relative:text;mso-height-percent:0;mso-height-relative:margin;v-text-anchor:top" o:gfxdata="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" filled="f" stroked="f">
                 <v:textbox>
                   <w:txbxContent>
                     <w:p>
@@ -4297,22 +4293,36 @@
         <w:ind w:left="1416"/>
       </w:pPr>
       <w:r>
+        <w:t>la logica del sistema è costituita da Java Servlet, l’interfaccia utente è realizzata utilizzando pagine JSP (Java Servlet Page), il Web Browser utilizzato dall’utente rappresenta il Client, un database Server MySQL ospiterà i dati persistenti</w:t>
+      </w:r>
+      <w:r>
+        <w:t>.</w:t>
+      </w:r>
+    </w:p>
+    <w:p>
+      <w:pPr>
+        <w:spacing w:after="0"/>
+        <w:ind w:left="1416"/>
+      </w:pPr>
+    </w:p>
+    <w:p>
+      <w:r>
         <w:rPr>
           <w:noProof/>
         </w:rPr>
         <w:drawing>
-          <wp:anchor distT="0" distB="0" distL="114300" distR="114300" simplePos="0" relativeHeight="251664384" behindDoc="1" locked="0" layoutInCell="1" allowOverlap="1" wp14:anchorId="118F747B" wp14:editId="21A5B861">
+          <wp:anchor distT="0" distB="0" distL="114300" distR="114300" simplePos="0" relativeHeight="251668480" behindDoc="1" locked="0" layoutInCell="1" allowOverlap="1" wp14:anchorId="118F747B" wp14:editId="50B7E463">
             <wp:simplePos x="0" y="0"/>
             <wp:positionH relativeFrom="column">
-              <wp:posOffset>542290</wp:posOffset>
+              <wp:posOffset>559223</wp:posOffset>
             </wp:positionH>
             <wp:positionV relativeFrom="paragraph">
-              <wp:posOffset>995045</wp:posOffset>
+              <wp:posOffset>472016</wp:posOffset>
             </wp:positionV>
             <wp:extent cx="5262245" cy="3450590"/>
             <wp:effectExtent l="0" t="0" r="0" b="0"/>
             <wp:wrapTopAndBottom/>
-            <wp:docPr id="2007551121" name="Immagine 3"/>
+            <wp:docPr id="1698052613" name="Immagine 3"/>
             <wp:cNvGraphicFramePr>
               <a:graphicFrameLocks xmlns:a="http://schemas.openxmlformats.org/drawingml/2006/main" noChangeAspect="1"/>
             </wp:cNvGraphicFramePr>
@@ -4357,17 +4367,7 @@
           </wp:anchor>
         </w:drawing>
       </w:r>
-      <w:r>
-        <w:t>la logica del sistema è costituita da Java Servlet, l’interfaccia utente è realizzata utilizzando pagine JSP (Java Servlet Page), il Web Browser utilizzato dall’utente rappresenta il Client, un database Server MySQL ospiterà i dati persistenti.</w:t>
-      </w:r>
-    </w:p>
-    <w:p>
-      <w:pPr>
-        <w:spacing w:after="0"/>
-        <w:ind w:left="1416"/>
-      </w:pPr>
-    </w:p>
-    <w:p/>
+    </w:p>
     <w:p/>
     <w:p>
       <w:pPr>
@@ -5206,9 +5206,10 @@
       </w:tblPr>
       <w:tblGrid>
         <w:gridCol w:w="1830"/>
-        <w:gridCol w:w="2409"/>
-        <w:gridCol w:w="2410"/>
-        <w:gridCol w:w="2268"/>
+        <w:gridCol w:w="1842"/>
+        <w:gridCol w:w="1560"/>
+        <w:gridCol w:w="1842"/>
+        <w:gridCol w:w="1843"/>
       </w:tblGrid>
       <w:tr>
         <w:tc>
@@ -5230,7 +5231,7 @@
         </w:tc>
         <w:tc>
           <w:tcPr>
-            <w:tcW w:w="2409" w:type="dxa"/>
+            <w:tcW w:w="1842" w:type="dxa"/>
             <w:tcBorders>
               <w:top w:val="single" w:sz="12" w:space="0" w:color="CECDE8"/>
               <w:left w:val="single" w:sz="12" w:space="0" w:color="CECDE8"/>
@@ -5262,7 +5263,7 @@
         </w:tc>
         <w:tc>
           <w:tcPr>
-            <w:tcW w:w="2410" w:type="dxa"/>
+            <w:tcW w:w="1560" w:type="dxa"/>
             <w:tcBorders>
               <w:top w:val="single" w:sz="12" w:space="0" w:color="CECDE8"/>
               <w:left w:val="single" w:sz="12" w:space="0" w:color="CECDE8"/>
@@ -5288,13 +5289,45 @@
                 <w:bCs/>
                 <w:color w:val="80340D" w:themeColor="accent2" w:themeShade="80"/>
               </w:rPr>
-              <w:t>Prodotto</w:t>
+              <w:t>Ordine</w:t>
             </w:r>
           </w:p>
         </w:tc>
         <w:tc>
           <w:tcPr>
-            <w:tcW w:w="2268" w:type="dxa"/>
+            <w:tcW w:w="1842" w:type="dxa"/>
+            <w:tcBorders>
+              <w:top w:val="single" w:sz="12" w:space="0" w:color="CECDE8"/>
+              <w:left w:val="single" w:sz="12" w:space="0" w:color="CECDE8"/>
+              <w:bottom w:val="single" w:sz="12" w:space="0" w:color="CECDE8"/>
+              <w:right w:val="single" w:sz="12" w:space="0" w:color="CECDE8"/>
+            </w:tcBorders>
+            <w:shd w:val="clear" w:color="auto" w:fill="F1A983" w:themeFill="accent2" w:themeFillTint="99"/>
+          </w:tcPr>
+          <w:p>
+            <w:pPr>
+              <w:pStyle w:val="BookPadparag"/>
+              <w:spacing w:before="0"/>
+              <w:jc w:val="center"/>
+              <w:rPr>
+                <w:b/>
+                <w:bCs/>
+                <w:color w:val="80340D" w:themeColor="accent2" w:themeShade="80"/>
+              </w:rPr>
+            </w:pPr>
+            <w:r>
+              <w:rPr>
+                <w:b/>
+                <w:bCs/>
+                <w:color w:val="80340D" w:themeColor="accent2" w:themeShade="80"/>
+              </w:rPr>
+              <w:t>Prodotto</w:t>
+            </w:r>
+          </w:p>
+        </w:tc>
+        <w:tc>
+          <w:tcPr>
+            <w:tcW w:w="1843" w:type="dxa"/>
             <w:tcBorders>
               <w:top w:val="single" w:sz="12" w:space="0" w:color="CECDE8"/>
               <w:left w:val="single" w:sz="12" w:space="0" w:color="CECDE8"/>
@@ -5362,7 +5395,7 @@
         </w:tc>
         <w:tc>
           <w:tcPr>
-            <w:tcW w:w="2409" w:type="dxa"/>
+            <w:tcW w:w="1842" w:type="dxa"/>
             <w:tcBorders>
               <w:top w:val="single" w:sz="12" w:space="0" w:color="CECDE8"/>
               <w:left w:val="single" w:sz="12" w:space="0" w:color="CECDE8"/>
@@ -5422,7 +5455,27 @@
         </w:tc>
         <w:tc>
           <w:tcPr>
-            <w:tcW w:w="2410" w:type="dxa"/>
+            <w:tcW w:w="1560" w:type="dxa"/>
+            <w:tcBorders>
+              <w:top w:val="single" w:sz="12" w:space="0" w:color="CECDE8"/>
+              <w:left w:val="single" w:sz="12" w:space="0" w:color="CECDE8"/>
+              <w:bottom w:val="single" w:sz="12" w:space="0" w:color="CECDE8"/>
+              <w:right w:val="single" w:sz="12" w:space="0" w:color="CECDE8"/>
+            </w:tcBorders>
+          </w:tcPr>
+          <w:p>
+            <w:pPr>
+              <w:pStyle w:val="BookPadparag"/>
+              <w:spacing w:before="0"/>
+            </w:pPr>
+            <w:r>
+              <w:t>- Visualizzare</w:t>
+            </w:r>
+          </w:p>
+        </w:tc>
+        <w:tc>
+          <w:tcPr>
+            <w:tcW w:w="1842" w:type="dxa"/>
             <w:tcBorders>
               <w:top w:val="single" w:sz="12" w:space="0" w:color="CECDE8"/>
               <w:left w:val="single" w:sz="12" w:space="0" w:color="CECDE8"/>
@@ -5482,7 +5535,7 @@
         </w:tc>
         <w:tc>
           <w:tcPr>
-            <w:tcW w:w="2268" w:type="dxa"/>
+            <w:tcW w:w="1843" w:type="dxa"/>
             <w:tcBorders>
               <w:top w:val="single" w:sz="12" w:space="0" w:color="CECDE8"/>
               <w:left w:val="single" w:sz="12" w:space="0" w:color="CECDE8"/>
@@ -5571,7 +5624,7 @@
         </w:tc>
         <w:tc>
           <w:tcPr>
-            <w:tcW w:w="2409" w:type="dxa"/>
+            <w:tcW w:w="1842" w:type="dxa"/>
             <w:tcBorders>
               <w:top w:val="single" w:sz="12" w:space="0" w:color="CECDE8"/>
               <w:left w:val="single" w:sz="12" w:space="0" w:color="CECDE8"/>
@@ -5588,7 +5641,24 @@
         </w:tc>
         <w:tc>
           <w:tcPr>
-            <w:tcW w:w="2410" w:type="dxa"/>
+            <w:tcW w:w="1560" w:type="dxa"/>
+            <w:tcBorders>
+              <w:top w:val="single" w:sz="12" w:space="0" w:color="CECDE8"/>
+              <w:left w:val="single" w:sz="12" w:space="0" w:color="CECDE8"/>
+              <w:bottom w:val="single" w:sz="12" w:space="0" w:color="CECDE8"/>
+              <w:right w:val="single" w:sz="12" w:space="0" w:color="CECDE8"/>
+            </w:tcBorders>
+          </w:tcPr>
+          <w:p>
+            <w:pPr>
+              <w:pStyle w:val="BookPadparag"/>
+              <w:spacing w:before="0"/>
+            </w:pPr>
+          </w:p>
+        </w:tc>
+        <w:tc>
+          <w:tcPr>
+            <w:tcW w:w="1842" w:type="dxa"/>
             <w:tcBorders>
               <w:top w:val="single" w:sz="12" w:space="0" w:color="CECDE8"/>
               <w:left w:val="single" w:sz="12" w:space="0" w:color="CECDE8"/>
@@ -5613,7 +5683,7 @@
         </w:tc>
         <w:tc>
           <w:tcPr>
-            <w:tcW w:w="2268" w:type="dxa"/>
+            <w:tcW w:w="1843" w:type="dxa"/>
             <w:tcBorders>
               <w:top w:val="single" w:sz="12" w:space="0" w:color="CECDE8"/>
               <w:left w:val="single" w:sz="12" w:space="0" w:color="CECDE8"/>
@@ -5878,20 +5948,6 @@
               <w:ind w:left="369"/>
             </w:pPr>
             <w:r>
-              <w:t>Aggiungere al carrello</w:t>
-            </w:r>
-          </w:p>
-          <w:p>
-            <w:pPr>
-              <w:pStyle w:val="BookPadparag"/>
-              <w:numPr>
-                <w:ilvl w:val="0"/>
-                <w:numId w:val="17"/>
-              </w:numPr>
-              <w:spacing w:before="0"/>
-              <w:ind w:left="369"/>
-            </w:pPr>
-            <w:r>
               <w:t>Modificare quantità</w:t>
             </w:r>
           </w:p>
@@ -5973,20 +6029,6 @@
               <w:ind w:left="454"/>
             </w:pPr>
             <w:r>
-              <w:t>Modificare</w:t>
-            </w:r>
-          </w:p>
-          <w:p>
-            <w:pPr>
-              <w:pStyle w:val="BookPadparag"/>
-              <w:numPr>
-                <w:ilvl w:val="0"/>
-                <w:numId w:val="17"/>
-              </w:numPr>
-              <w:spacing w:before="0"/>
-              <w:ind w:left="454"/>
-            </w:pPr>
-            <w:r>
               <w:t>Logout</w:t>
             </w:r>
           </w:p>
@@ -6076,7 +6118,7 @@
     <w:tbl>
       <w:tblPr>
         <w:tblStyle w:val="Grigliatabella"/>
-        <w:tblW w:w="15536" w:type="dxa"/>
+        <w:tblW w:w="8924" w:type="dxa"/>
         <w:tblInd w:w="704" w:type="dxa"/>
         <w:tblCellMar>
           <w:left w:w="85" w:type="dxa"/>
@@ -6087,12 +6129,9 @@
       <w:tblGrid>
         <w:gridCol w:w="2312"/>
         <w:gridCol w:w="6612"/>
-        <w:gridCol w:w="6612"/>
       </w:tblGrid>
       <w:tr>
         <w:trPr>
-          <w:gridAfter w:val="1"/>
-          <w:wAfter w:w="6612" w:type="dxa"/>
           <w:trHeight w:val="397"/>
         </w:trPr>
         <w:tc>
@@ -6158,8 +6197,6 @@
       </w:tr>
       <w:tr>
         <w:trPr>
-          <w:gridAfter w:val="1"/>
-          <w:wAfter w:w="6612" w:type="dxa"/>
           <w:trHeight w:val="397"/>
         </w:trPr>
         <w:tc>
@@ -6225,8 +6262,6 @@
       </w:tr>
       <w:tr>
         <w:trPr>
-          <w:gridAfter w:val="1"/>
-          <w:wAfter w:w="6612" w:type="dxa"/>
           <w:trHeight w:val="397"/>
         </w:trPr>
         <w:tc>
@@ -6292,8 +6327,6 @@
       </w:tr>
       <w:tr>
         <w:trPr>
-          <w:gridAfter w:val="1"/>
-          <w:wAfter w:w="6612" w:type="dxa"/>
           <w:trHeight w:val="397"/>
         </w:trPr>
         <w:tc>
@@ -6368,8 +6401,6 @@
       </w:tr>
       <w:tr>
         <w:trPr>
-          <w:gridAfter w:val="1"/>
-          <w:wAfter w:w="6612" w:type="dxa"/>
           <w:trHeight w:val="397"/>
         </w:trPr>
         <w:tc>
@@ -6447,6 +6478,7 @@
               <w:right w:val="single" w:sz="4" w:space="0" w:color="FAE2D5" w:themeColor="accent2" w:themeTint="33"/>
             </w:tcBorders>
             <w:shd w:val="clear" w:color="auto" w:fill="F1A983" w:themeFill="accent2" w:themeFillTint="99"/>
+            <w:vAlign w:val="center"/>
           </w:tcPr>
           <w:p>
             <w:pPr>
@@ -6461,7 +6493,7 @@
                 <w:rFonts w:ascii="Univers" w:hAnsi="Univers"/>
                 <w:color w:val="FFFFFF" w:themeColor="background1"/>
               </w:rPr>
-              <w:t>Modifica Username</w:t>
+              <w:t>Modifica Password</w:t>
             </w:r>
           </w:p>
         </w:tc>
@@ -6474,6 +6506,7 @@
               <w:bottom w:val="single" w:sz="4" w:space="0" w:color="FAE2D5" w:themeColor="accent2" w:themeTint="33"/>
               <w:right w:val="single" w:sz="4" w:space="0" w:color="FAE2D5" w:themeColor="accent2" w:themeTint="33"/>
             </w:tcBorders>
+            <w:vAlign w:val="center"/>
           </w:tcPr>
           <w:p>
             <w:pPr>
@@ -6491,48 +6524,13 @@
                 <w:sz w:val="19"/>
                 <w:szCs w:val="19"/>
               </w:rPr>
-              <w:t>Consente all’utente di modificare</w:t>
-            </w:r>
-            <w:r>
-              <w:rPr>
-                <w:rFonts w:ascii="Univers" w:hAnsi="Univers"/>
-                <w:color w:val="404040" w:themeColor="text1" w:themeTint="BF"/>
-                <w:sz w:val="19"/>
-                <w:szCs w:val="19"/>
-              </w:rPr>
-              <w:t xml:space="preserve"> l’username</w:t>
-            </w:r>
-          </w:p>
-        </w:tc>
-        <w:tc>
-          <w:tcPr>
-            <w:tcW w:w="6612" w:type="dxa"/>
-          </w:tcPr>
-          <w:p>
-            <w:pPr>
-              <w:rPr>
-                <w:rFonts w:ascii="Univers" w:hAnsi="Univers"/>
-                <w:color w:val="404040" w:themeColor="text1" w:themeTint="BF"/>
-                <w:sz w:val="19"/>
-                <w:szCs w:val="19"/>
-              </w:rPr>
-            </w:pPr>
-            <w:r>
-              <w:rPr>
-                <w:rFonts w:ascii="Univers" w:hAnsi="Univers"/>
-                <w:color w:val="404040" w:themeColor="text1" w:themeTint="BF"/>
-                <w:sz w:val="19"/>
-                <w:szCs w:val="19"/>
-              </w:rPr>
-              <w:t>Consente all’utente di modificare</w:t>
+              <w:t>Consente all’utente di modificare la propria password</w:t>
             </w:r>
           </w:p>
         </w:tc>
       </w:tr>
       <w:tr>
         <w:trPr>
-          <w:gridAfter w:val="1"/>
-          <w:wAfter w:w="6612" w:type="dxa"/>
           <w:trHeight w:val="397"/>
         </w:trPr>
         <w:tc>
@@ -6560,7 +6558,7 @@
                 <w:rFonts w:ascii="Univers" w:hAnsi="Univers"/>
                 <w:color w:val="FFFFFF" w:themeColor="background1"/>
               </w:rPr>
-              <w:t>Modifica Password</w:t>
+              <w:t>Modifica immagine profilo</w:t>
             </w:r>
           </w:p>
         </w:tc>
@@ -6591,15 +6589,13 @@
                 <w:sz w:val="19"/>
                 <w:szCs w:val="19"/>
               </w:rPr>
-              <w:t>Consente all’utente di modificare la propria password</w:t>
+              <w:t>Consente all’utente di modificare il proprio avatar</w:t>
             </w:r>
           </w:p>
         </w:tc>
       </w:tr>
       <w:tr>
         <w:trPr>
-          <w:gridAfter w:val="1"/>
-          <w:wAfter w:w="6612" w:type="dxa"/>
           <w:trHeight w:val="397"/>
         </w:trPr>
         <w:tc>
@@ -6627,7 +6623,7 @@
                 <w:rFonts w:ascii="Univers" w:hAnsi="Univers"/>
                 <w:color w:val="FFFFFF" w:themeColor="background1"/>
               </w:rPr>
-              <w:t>Modifica immagine profilo</w:t>
+              <w:t>Modifica e-mail</w:t>
             </w:r>
           </w:p>
         </w:tc>
@@ -6658,73 +6654,6 @@
                 <w:sz w:val="19"/>
                 <w:szCs w:val="19"/>
               </w:rPr>
-              <w:t>Consente all’utente di modificare il proprio avatar</w:t>
-            </w:r>
-          </w:p>
-        </w:tc>
-      </w:tr>
-      <w:tr>
-        <w:trPr>
-          <w:gridAfter w:val="1"/>
-          <w:wAfter w:w="6612" w:type="dxa"/>
-          <w:trHeight w:val="397"/>
-        </w:trPr>
-        <w:tc>
-          <w:tcPr>
-            <w:tcW w:w="2312" w:type="dxa"/>
-            <w:tcBorders>
-              <w:top w:val="single" w:sz="4" w:space="0" w:color="FAE2D5" w:themeColor="accent2" w:themeTint="33"/>
-              <w:left w:val="single" w:sz="4" w:space="0" w:color="FAE2D5" w:themeColor="accent2" w:themeTint="33"/>
-              <w:bottom w:val="single" w:sz="4" w:space="0" w:color="FAE2D5" w:themeColor="accent2" w:themeTint="33"/>
-              <w:right w:val="single" w:sz="4" w:space="0" w:color="FAE2D5" w:themeColor="accent2" w:themeTint="33"/>
-            </w:tcBorders>
-            <w:shd w:val="clear" w:color="auto" w:fill="F1A983" w:themeFill="accent2" w:themeFillTint="99"/>
-            <w:vAlign w:val="center"/>
-          </w:tcPr>
-          <w:p>
-            <w:pPr>
-              <w:jc w:val="center"/>
-              <w:rPr>
-                <w:rFonts w:ascii="Univers" w:hAnsi="Univers"/>
-                <w:color w:val="FFFFFF" w:themeColor="background1"/>
-              </w:rPr>
-            </w:pPr>
-            <w:r>
-              <w:rPr>
-                <w:rFonts w:ascii="Univers" w:hAnsi="Univers"/>
-                <w:color w:val="FFFFFF" w:themeColor="background1"/>
-              </w:rPr>
-              <w:t>Modifica e-mail</w:t>
-            </w:r>
-          </w:p>
-        </w:tc>
-        <w:tc>
-          <w:tcPr>
-            <w:tcW w:w="6612" w:type="dxa"/>
-            <w:tcBorders>
-              <w:top w:val="single" w:sz="4" w:space="0" w:color="FAE2D5" w:themeColor="accent2" w:themeTint="33"/>
-              <w:left w:val="single" w:sz="4" w:space="0" w:color="FAE2D5" w:themeColor="accent2" w:themeTint="33"/>
-              <w:bottom w:val="single" w:sz="4" w:space="0" w:color="FAE2D5" w:themeColor="accent2" w:themeTint="33"/>
-              <w:right w:val="single" w:sz="4" w:space="0" w:color="FAE2D5" w:themeColor="accent2" w:themeTint="33"/>
-            </w:tcBorders>
-            <w:vAlign w:val="center"/>
-          </w:tcPr>
-          <w:p>
-            <w:pPr>
-              <w:rPr>
-                <w:rFonts w:ascii="Univers" w:hAnsi="Univers"/>
-                <w:color w:val="404040" w:themeColor="text1" w:themeTint="BF"/>
-                <w:sz w:val="19"/>
-                <w:szCs w:val="19"/>
-              </w:rPr>
-            </w:pPr>
-            <w:r>
-              <w:rPr>
-                <w:rFonts w:ascii="Univers" w:hAnsi="Univers"/>
-                <w:color w:val="404040" w:themeColor="text1" w:themeTint="BF"/>
-                <w:sz w:val="19"/>
-                <w:szCs w:val="19"/>
-              </w:rPr>
               <w:t>Consente all’utente di modificare la propria e-mail inserita nel sistema</w:t>
             </w:r>
           </w:p>
@@ -6738,8 +6667,6 @@
           </w:tblCellMar>
         </w:tblPrEx>
         <w:trPr>
-          <w:gridAfter w:val="1"/>
-          <w:wAfter w:w="6612" w:type="dxa"/>
           <w:trHeight w:val="397"/>
         </w:trPr>
         <w:tc>
@@ -6797,8 +6724,6 @@
           </w:tblCellMar>
         </w:tblPrEx>
         <w:trPr>
-          <w:gridAfter w:val="1"/>
-          <w:wAfter w:w="6612" w:type="dxa"/>
           <w:trHeight w:val="397"/>
         </w:trPr>
         <w:tc>
@@ -6819,7 +6744,6 @@
                 <w:rFonts w:ascii="Univers" w:hAnsi="Univers"/>
                 <w:color w:val="FFFFFF" w:themeColor="background1"/>
               </w:rPr>
-              <w:lastRenderedPageBreak/>
               <w:t>Modifica data di nascita</w:t>
             </w:r>
           </w:p>
@@ -6857,8 +6781,6 @@
           </w:tblCellMar>
         </w:tblPrEx>
         <w:trPr>
-          <w:gridAfter w:val="1"/>
-          <w:wAfter w:w="6612" w:type="dxa"/>
           <w:trHeight w:val="397"/>
         </w:trPr>
         <w:tc>
@@ -6879,6 +6801,7 @@
                 <w:rFonts w:ascii="Univers" w:hAnsi="Univers"/>
                 <w:color w:val="FFFFFF" w:themeColor="background1"/>
               </w:rPr>
+              <w:lastRenderedPageBreak/>
               <w:t>Modifica codice fiscale</w:t>
             </w:r>
           </w:p>
@@ -6916,8 +6839,6 @@
           </w:tblCellMar>
         </w:tblPrEx>
         <w:trPr>
-          <w:gridAfter w:val="1"/>
-          <w:wAfter w:w="6612" w:type="dxa"/>
           <w:trHeight w:val="397"/>
         </w:trPr>
         <w:tc>
@@ -6975,8 +6896,6 @@
           </w:tblCellMar>
         </w:tblPrEx>
         <w:trPr>
-          <w:gridAfter w:val="1"/>
-          <w:wAfter w:w="6612" w:type="dxa"/>
           <w:trHeight w:val="397"/>
         </w:trPr>
         <w:tc>
@@ -7999,7 +7918,7 @@
 </file>
 
 <file path=word/numbering.xml><?xml version="1.0" encoding="utf-8"?>
-<w:numbering xmlns:wpc="http://schemas.microsoft.com/office/word/2010/wordprocessingCanvas" xmlns:cx="http://schemas.microsoft.com/office/drawing/2014/chartex" xmlns:cx1="http://schemas.microsoft.com/office/drawing/2015/9/8/chartex" xmlns:cx2="http://schemas.microsoft.com/office/drawing/2015/10/21/chartex" xmlns:cx3="http://schemas.microsoft.com/office/drawing/2016/5/9/chartex" xmlns:cx4="http://schemas.microsoft.com/office/drawing/2016/5/10/chartex" xmlns:cx5="http://schemas.microsoft.com/office/drawing/2016/5/11/chartex" xmlns:cx6="http://schemas.microsoft.com/office/drawing/2016/5/12/chartex" xmlns:cx7="http://schemas.microsoft.com/office/drawing/2016/5/13/chartex" xmlns:cx8="http://schemas.microsoft.com/office/drawing/2016/5/14/chartex" xmlns:mc="http://schemas.openxmlformats.org/markup-compatibility/2006" xmlns:aink="http://schemas.microsoft.com/office/drawing/2016/ink" xmlns:am3d="http://schemas.microsoft.com/office/drawing/2017/model3d" xmlns:o="urn:schemas-microsoft-com:office:office" xmlns:oel="http://schemas.microsoft.com/office/2019/extlst" xmlns:r="http://schemas.openxmlformats.org/officeDocument/2006/relationships" xmlns:m="http://schemas.openxmlformats.org/officeDocument/2006/math" xmlns:v="urn:schemas-microsoft-com:vml" xmlns:wp14="http://schemas.microsoft.com/office/word/2010/wordprocessingDrawing" xmlns:wp="http://schemas.openxmlformats.org/drawingml/2006/wordprocessingDrawing" xmlns:w10="urn:schemas-microsoft-com:office:word" xmlns:w="http://schemas.openxmlformats.org/wordprocessingml/2006/main" xmlns:w14="http://schemas.microsoft.com/office/word/2010/wordml" xmlns:w15="http://schemas.microsoft.com/office/word/2012/wordml" xmlns:w16cex="http://schemas.microsoft.com/office/word/2018/wordml/cex" xmlns:w16cid="http://schemas.microsoft.com/office/word/2016/wordml/cid" xmlns:w16="http://schemas.microsoft.com/office/word/2018/wordml" xmlns:w16du="http://schemas.microsoft.com/office/word/2023/wordml/word16du" xmlns:w16sdtdh="http://schemas.microsoft.com/office/word/2020/wordml/sdtdatahash" xmlns:w16se="http://schemas.microsoft.com/office/word/2015/wordml/symex" xmlns:wpg="http://schemas.microsoft.com/office/word/2010/wordprocessingGroup" xmlns:wpi="http://schemas.microsoft.com/office/word/2010/wordprocessingInk" xmlns:wne="http://schemas.microsoft.com/office/word/2006/wordml" xmlns:wps="http://schemas.microsoft.com/office/word/2010/wordprocessingShape" mc:Ignorable="w14 w15 w16se w16cid w16 w16cex w16sdtdh w16du wp14">
+<w:numbering xmlns:wpc="http://schemas.microsoft.com/office/word/2010/wordprocessingCanvas" xmlns:cx="http://schemas.microsoft.com/office/drawing/2014/chartex" xmlns:cx1="http://schemas.microsoft.com/office/drawing/2015/9/8/chartex" xmlns:cx2="http://schemas.microsoft.com/office/drawing/2015/10/21/chartex" xmlns:cx3="http://schemas.microsoft.com/office/drawing/2016/5/9/chartex" xmlns:cx4="http://schemas.microsoft.com/office/drawing/2016/5/10/chartex" xmlns:cx5="http://schemas.microsoft.com/office/drawing/2016/5/11/chartex" xmlns:cx6="http://schemas.microsoft.com/office/drawing/2016/5/12/chartex" xmlns:cx7="http://schemas.microsoft.com/office/drawing/2016/5/13/chartex" xmlns:cx8="http://schemas.microsoft.com/office/drawing/2016/5/14/chartex" xmlns:mc="http://schemas.openxmlformats.org/markup-compatibility/2006" xmlns:aink="http://schemas.microsoft.com/office/drawing/2016/ink" xmlns:am3d="http://schemas.microsoft.com/office/drawing/2017/model3d" xmlns:o="urn:schemas-microsoft-com:office:office" xmlns:oel="http://schemas.microsoft.com/office/2019/extlst" xmlns:r="http://schemas.openxmlformats.org/officeDocument/2006/relationships" xmlns:m="http://schemas.openxmlformats.org/officeDocument/2006/math" xmlns:v="urn:schemas-microsoft-com:vml" xmlns:wp14="http://schemas.microsoft.com/office/word/2010/wordprocessingDrawing" xmlns:wp="http://schemas.openxmlformats.org/drawingml/2006/wordprocessingDrawing" xmlns:w10="urn:schemas-microsoft-com:office:word" xmlns:w="http://schemas.openxmlformats.org/wordprocessingml/2006/main" xmlns:w14="http://schemas.microsoft.com/office/word/2010/wordml" xmlns:w15="http://schemas.microsoft.com/office/word/2012/wordml" xmlns:w16cex="http://schemas.microsoft.com/office/word/2018/wordml/cex" xmlns:w16cid="http://schemas.microsoft.com/office/word/2016/wordml/cid" xmlns:w16="http://schemas.microsoft.com/office/word/2018/wordml" xmlns:w16du="http://schemas.microsoft.com/office/word/2023/wordml/word16du" xmlns:w16sdtdh="http://schemas.microsoft.com/office/word/2020/wordml/sdtdatahash" xmlns:w16sdtfl="http://schemas.microsoft.com/office/word/2024/wordml/sdtformatlock" xmlns:w16se="http://schemas.microsoft.com/office/word/2015/wordml/symex" xmlns:wpg="http://schemas.microsoft.com/office/word/2010/wordprocessingGroup" xmlns:wpi="http://schemas.microsoft.com/office/word/2010/wordprocessingInk" xmlns:wne="http://schemas.microsoft.com/office/word/2006/wordml" xmlns:wps="http://schemas.microsoft.com/office/word/2010/wordprocessingShape" mc:Ignorable="w14 w15 w16se w16cid w16 w16cex w16sdtdh w16sdtfl w16du wp14">
   <w:abstractNum w:abstractNumId="0" w15:restartNumberingAfterBreak="0">
     <w:nsid w:val="003F1466"/>
     <w:multiLevelType w:val="multilevel"/>
@@ -10946,7 +10865,7 @@
 </file>
 
 <file path=word/styles.xml><?xml version="1.0" encoding="utf-8"?>
-<w:styles xmlns:mc="http://schemas.openxmlformats.org/markup-compatibility/2006" xmlns:r="http://schemas.openxmlformats.org/officeDocument/2006/relationships" xmlns:w="http://schemas.openxmlformats.org/wordprocessingml/2006/main" xmlns:w14="http://schemas.microsoft.com/office/word/2010/wordml" xmlns:w15="http://schemas.microsoft.com/office/word/2012/wordml" xmlns:w16cex="http://schemas.microsoft.com/office/word/2018/wordml/cex" xmlns:w16cid="http://schemas.microsoft.com/office/word/2016/wordml/cid" xmlns:w16="http://schemas.microsoft.com/office/word/2018/wordml" xmlns:w16du="http://schemas.microsoft.com/office/word/2023/wordml/word16du" xmlns:w16sdtdh="http://schemas.microsoft.com/office/word/2020/wordml/sdtdatahash" xmlns:w16se="http://schemas.microsoft.com/office/word/2015/wordml/symex" mc:Ignorable="w14 w15 w16se w16cid w16 w16cex w16sdtdh w16du">
+<w:styles xmlns:mc="http://schemas.openxmlformats.org/markup-compatibility/2006" xmlns:r="http://schemas.openxmlformats.org/officeDocument/2006/relationships" xmlns:w="http://schemas.openxmlformats.org/wordprocessingml/2006/main" xmlns:w14="http://schemas.microsoft.com/office/word/2010/wordml" xmlns:w15="http://schemas.microsoft.com/office/word/2012/wordml" xmlns:w16cex="http://schemas.microsoft.com/office/word/2018/wordml/cex" xmlns:w16cid="http://schemas.microsoft.com/office/word/2016/wordml/cid" xmlns:w16="http://schemas.microsoft.com/office/word/2018/wordml" xmlns:w16du="http://schemas.microsoft.com/office/word/2023/wordml/word16du" xmlns:w16sdtdh="http://schemas.microsoft.com/office/word/2020/wordml/sdtdatahash" xmlns:w16sdtfl="http://schemas.microsoft.com/office/word/2024/wordml/sdtformatlock" xmlns:w16se="http://schemas.microsoft.com/office/word/2015/wordml/symex" mc:Ignorable="w14 w15 w16se w16cid w16 w16cex w16sdtdh w16sdtfl w16du">
   <w:docDefaults>
     <w:rPrDefault>
       <w:rPr>

</xml_diff>